<commit_message>
- Added ChooseGameModeScreen screen - Created new GameMode (random generated tiles) logic - Added "Give up" Button - Improved GameScreen table layout - Added new image (0.png) - Switched nonogram rule order
</commit_message>
<xml_diff>
--- a/dokumentacija/poročilo.docx
+++ b/dokumentacija/poročilo.docx
@@ -284,6 +284,40 @@
             </a:graphic>
           </wp:inline>
         </w:drawing>
+      </w:r>
+    </w:p>
+    <w:p/>
+    <w:p>
+      <w:r>
+        <w:t>ustvaril opcijo za gamemode</w:t>
+      </w:r>
+    </w:p>
+    <w:p>
+      <w:r>
+        <w:t>ustvaril random gamemode</w:t>
+      </w:r>
+    </w:p>
+    <w:p>
+      <w:r>
+        <w:t>dodal gumb give up button</w:t>
+      </w:r>
+    </w:p>
+    <w:p>
+      <w:r>
+        <w:t>spremenil table postavitev (dodal tiletable)</w:t>
+      </w:r>
+    </w:p>
+    <w:p>
+      <w:r>
+        <w:t>dodal novo sliko (0.png)</w:t>
+      </w:r>
+    </w:p>
+    <w:p>
+      <w:r>
+        <w:t>zavrtel vrstni red</w:t>
+      </w:r>
+      <w:r>
+        <w:t xml:space="preserve"> pravil</w:t>
       </w:r>
     </w:p>
     <w:sectPr>
@@ -540,6 +574,7 @@
     <w:lsdException w:name="HTML Sample" w:semiHidden="1" w:unhideWhenUsed="1"/>
     <w:lsdException w:name="HTML Typewriter" w:semiHidden="1" w:unhideWhenUsed="1"/>
     <w:lsdException w:name="HTML Variable" w:semiHidden="1" w:unhideWhenUsed="1"/>
+    <w:lsdException w:name="Normal Table" w:semiHidden="1" w:unhideWhenUsed="1"/>
     <w:lsdException w:name="annotation subject" w:semiHidden="1" w:unhideWhenUsed="1"/>
     <w:lsdException w:name="No List" w:semiHidden="1" w:unhideWhenUsed="1"/>
     <w:lsdException w:name="Outline List 1" w:semiHidden="1" w:unhideWhenUsed="1"/>
@@ -586,8 +621,10 @@
     <w:lsdException w:name="Table Subtle 2" w:semiHidden="1" w:unhideWhenUsed="1"/>
     <w:lsdException w:name="Table Web 1" w:semiHidden="1" w:unhideWhenUsed="1"/>
     <w:lsdException w:name="Table Web 2" w:semiHidden="1" w:unhideWhenUsed="1"/>
+    <w:lsdException w:name="Table Web 3" w:semiHidden="1" w:unhideWhenUsed="1"/>
     <w:lsdException w:name="Balloon Text" w:semiHidden="1" w:unhideWhenUsed="1"/>
     <w:lsdException w:name="Table Grid" w:uiPriority="39"/>
+    <w:lsdException w:name="Table Theme" w:semiHidden="1" w:unhideWhenUsed="1"/>
     <w:lsdException w:name="Placeholder Text" w:semiHidden="1"/>
     <w:lsdException w:name="No Spacing" w:uiPriority="1" w:qFormat="1"/>
     <w:lsdException w:name="Light Shading" w:uiPriority="60"/>

</xml_diff>

<commit_message>
- Added automatic rule generation for pattern gamemode - Added Sound Effects - Added CreateNonogramScene scene and functionality
</commit_message>
<xml_diff>
--- a/dokumentacija/poročilo.docx
+++ b/dokumentacija/poročilo.docx
@@ -318,6 +318,264 @@
       </w:r>
       <w:r>
         <w:t xml:space="preserve"> pravil</w:t>
+      </w:r>
+    </w:p>
+    <w:p/>
+    <w:p>
+      <w:r>
+        <w:t>TODO:</w:t>
+      </w:r>
+    </w:p>
+    <w:p>
+      <w:r>
+        <w:t>Automatično zgeneriraj pravila</w:t>
+      </w:r>
+      <w:r>
+        <w:t xml:space="preserve"> (done)</w:t>
+      </w:r>
+    </w:p>
+    <w:p>
+      <w:r>
+        <w:t>Dodaj zvoke</w:t>
+      </w:r>
+      <w:r>
+        <w:t xml:space="preserve"> (done)</w:t>
+      </w:r>
+    </w:p>
+    <w:p>
+      <w:r>
+        <w:t>Ustvari svoj nonogram</w:t>
+      </w:r>
+      <w:r>
+        <w:t xml:space="preserve"> (done)</w:t>
+      </w:r>
+    </w:p>
+    <w:p>
+      <w:r>
+        <w:t>Omogoči več različnih velikosti nonogramov?</w:t>
+      </w:r>
+    </w:p>
+    <w:p/>
+    <w:p>
+      <w:r>
+        <w:lastRenderedPageBreak/>
+        <w:t>{</w:t>
+      </w:r>
+    </w:p>
+    <w:p>
+      <w:r>
+        <w:t xml:space="preserve">  "shapes": [</w:t>
+      </w:r>
+    </w:p>
+    <w:p>
+      <w:r>
+        <w:t xml:space="preserve">    [</w:t>
+      </w:r>
+    </w:p>
+    <w:p>
+      <w:r>
+        <w:t xml:space="preserve">      [0,0,0,0,0,0,0,0],</w:t>
+      </w:r>
+    </w:p>
+    <w:p>
+      <w:r>
+        <w:t xml:space="preserve">      [0,0,0,0,0,0,0,0],</w:t>
+      </w:r>
+    </w:p>
+    <w:p>
+      <w:r>
+        <w:t xml:space="preserve">      [0,0,0,1,3,5,3,1],</w:t>
+      </w:r>
+    </w:p>
+    <w:p>
+      <w:r>
+        <w:t xml:space="preserve">      [0,0,1,0,0,1,0,0],</w:t>
+      </w:r>
+    </w:p>
+    <w:p>
+      <w:r>
+        <w:t xml:space="preserve">      [0,0,3,0,1,1,1,0],</w:t>
+      </w:r>
+    </w:p>
+    <w:p>
+      <w:r>
+        <w:t xml:space="preserve">      [0,0,5,1,1,1,1,1],</w:t>
+      </w:r>
+    </w:p>
+    <w:p>
+      <w:r>
+        <w:t xml:space="preserve">      [0,0,3,0,1,1,1,0],</w:t>
+      </w:r>
+    </w:p>
+    <w:p>
+      <w:r>
+        <w:t xml:space="preserve">      [0,0,1,0,0,1,0,0]</w:t>
+      </w:r>
+    </w:p>
+    <w:p>
+      <w:r>
+        <w:t xml:space="preserve">    ],</w:t>
+      </w:r>
+    </w:p>
+    <w:p>
+      <w:r>
+        <w:t xml:space="preserve">    [</w:t>
+      </w:r>
+    </w:p>
+    <w:p>
+      <w:r>
+        <w:t xml:space="preserve">      [0,0,0,0,0,1,0,0],</w:t>
+      </w:r>
+    </w:p>
+    <w:p>
+      <w:r>
+        <w:t xml:space="preserve">      [0,0,0,0,1,1,1,0],</w:t>
+      </w:r>
+    </w:p>
+    <w:p>
+      <w:r>
+        <w:t xml:space="preserve">      [0,0,0,5,1,1,1,5],</w:t>
+      </w:r>
+    </w:p>
+    <w:p>
+      <w:r>
+        <w:t xml:space="preserve">      [0,0,5,1,1,1,1,1],</w:t>
+      </w:r>
+    </w:p>
+    <w:p>
+      <w:r>
+        <w:t xml:space="preserve">      [0,1,1,1,0,0,0,1],</w:t>
+      </w:r>
+    </w:p>
+    <w:p>
+      <w:r>
+        <w:t xml:space="preserve">      [1,1,1,1,0,1,0,1],</w:t>
+      </w:r>
+    </w:p>
+    <w:p>
+      <w:r>
+        <w:t xml:space="preserve">      [0,1,1,1,0,0,0,1],</w:t>
+      </w:r>
+    </w:p>
+    <w:p>
+      <w:r>
+        <w:t xml:space="preserve">      [0,0,5,1,1,1,1,1]</w:t>
+      </w:r>
+    </w:p>
+    <w:p>
+      <w:r>
+        <w:t xml:space="preserve">    ],</w:t>
+      </w:r>
+    </w:p>
+    <w:p>
+      <w:r>
+        <w:t xml:space="preserve">    [</w:t>
+      </w:r>
+    </w:p>
+    <w:p>
+      <w:r>
+        <w:t xml:space="preserve">      [0,0,0,0,0,0,0,0],</w:t>
+      </w:r>
+    </w:p>
+    <w:p>
+      <w:r>
+        <w:t xml:space="preserve">      [0,0,0,0,2,1,2,0],</w:t>
+      </w:r>
+    </w:p>
+    <w:p>
+      <w:r>
+        <w:t xml:space="preserve">      [0,0,0,1,1,1,1,1],</w:t>
+      </w:r>
+    </w:p>
+    <w:p>
+      <w:r>
+        <w:t xml:space="preserve">      [0,1,1,0,1,0,1,0],</w:t>
+      </w:r>
+    </w:p>
+    <w:p>
+      <w:r>
+        <w:t xml:space="preserve">      [0,1,1,0,1,0,1,0],</w:t>
+      </w:r>
+    </w:p>
+    <w:p>
+      <w:r>
+        <w:t xml:space="preserve">      [0,0,1,0,0,1,0,0],</w:t>
+      </w:r>
+    </w:p>
+    <w:p>
+      <w:r>
+        <w:t xml:space="preserve">      [0,1,1,1,0,0,0,1],</w:t>
+      </w:r>
+    </w:p>
+    <w:p>
+      <w:r>
+        <w:t xml:space="preserve">      [0,0,3,0,1,1,1,0]</w:t>
+      </w:r>
+    </w:p>
+    <w:p>
+      <w:r>
+        <w:lastRenderedPageBreak/>
+        <w:t xml:space="preserve">    ],</w:t>
+      </w:r>
+    </w:p>
+    <w:p>
+      <w:r>
+        <w:t xml:space="preserve">    [</w:t>
+      </w:r>
+    </w:p>
+    <w:p>
+      <w:r>
+        <w:t xml:space="preserve">      [0,0,0,1,0,1,0,1],</w:t>
+      </w:r>
+    </w:p>
+    <w:p>
+      <w:r>
+        <w:t xml:space="preserve">      [0,0,0,1,1,1,1,1],</w:t>
+      </w:r>
+    </w:p>
+    <w:p>
+      <w:r>
+        <w:t xml:space="preserve">      [0,0,0,1,1,1,1,1],</w:t>
+      </w:r>
+    </w:p>
+    <w:p>
+      <w:r>
+        <w:t xml:space="preserve">      [1,1,1,1,0,1,0,1],</w:t>
+      </w:r>
+    </w:p>
+    <w:p>
+      <w:r>
+        <w:t xml:space="preserve">      [0,1,1,0,1,0,1,0],</w:t>
+      </w:r>
+    </w:p>
+    <w:p>
+      <w:r>
+        <w:t xml:space="preserve">      [1,1,1,1,0,1,0,1],</w:t>
+      </w:r>
+    </w:p>
+    <w:p>
+      <w:r>
+        <w:t xml:space="preserve">      [0,1,1,0,1,0,1,0],</w:t>
+      </w:r>
+    </w:p>
+    <w:p>
+      <w:r>
+        <w:t xml:space="preserve">      [1,1,1,1,0,1,0,1]</w:t>
+      </w:r>
+    </w:p>
+    <w:p>
+      <w:r>
+        <w:t xml:space="preserve">    ]</w:t>
+      </w:r>
+    </w:p>
+    <w:p>
+      <w:r>
+        <w:t xml:space="preserve">  ]</w:t>
+      </w:r>
+    </w:p>
+    <w:p>
+      <w:r>
+        <w:t>}</w:t>
       </w:r>
     </w:p>
     <w:sectPr>

</xml_diff>